<commit_message>
eerste versie van Noah gepakt
Moet nog uitgebreid worden!
</commit_message>
<xml_diff>
--- a/InstallatiehandleidingenVSC_github/VSC_Github_installerenEninstellen (MC).docx
+++ b/InstallatiehandleidingenVSC_github/VSC_Github_installerenEninstellen (MC).docx
@@ -222,6 +222,243 @@
           <w:shd w:val="clear" w:color="auto" w:fill="FFFFFF"/>
         </w:rPr>
         <w:t>. Volg alle stappen.</w:t>
+      </w:r>
+    </w:p>
+    <w:p>
+      <w:pPr>
+        <w:rPr>
+          <w:rFonts w:ascii="Arial" w:hAnsi="Arial" w:cs="Arial"/>
+          <w:color w:val="24292E"/>
+          <w:shd w:val="clear" w:color="auto" w:fill="FFFFFF"/>
+        </w:rPr>
+      </w:pPr>
+    </w:p>
+    <w:p>
+      <w:pPr>
+        <w:rPr>
+          <w:rFonts w:ascii="Arial" w:hAnsi="Arial" w:cs="Arial"/>
+          <w:color w:val="24292E"/>
+          <w:highlight w:val="yellow"/>
+          <w:shd w:val="clear" w:color="auto" w:fill="FFFFFF"/>
+        </w:rPr>
+      </w:pPr>
+      <w:r>
+        <w:rPr>
+          <w:rFonts w:ascii="Arial" w:hAnsi="Arial" w:cs="Arial"/>
+          <w:color w:val="24292E"/>
+          <w:highlight w:val="yellow"/>
+          <w:shd w:val="clear" w:color="auto" w:fill="FFFFFF"/>
+        </w:rPr>
+        <w:t>TODO UITBREIDEN MET:</w:t>
+      </w:r>
+    </w:p>
+    <w:p>
+      <w:pPr>
+        <w:rPr>
+          <w:rFonts w:ascii="Arial" w:hAnsi="Arial" w:cs="Arial"/>
+          <w:color w:val="24292E"/>
+          <w:highlight w:val="yellow"/>
+          <w:shd w:val="clear" w:color="auto" w:fill="FFFFFF"/>
+        </w:rPr>
+      </w:pPr>
+      <w:r>
+        <w:rPr>
+          <w:rFonts w:ascii="Arial" w:hAnsi="Arial" w:cs="Arial"/>
+          <w:color w:val="24292E"/>
+          <w:highlight w:val="yellow"/>
+          <w:shd w:val="clear" w:color="auto" w:fill="FFFFFF"/>
+        </w:rPr>
+        <w:t>* VSC</w:t>
+      </w:r>
+    </w:p>
+    <w:p>
+      <w:pPr>
+        <w:rPr>
+          <w:rFonts w:ascii="Arial" w:hAnsi="Arial" w:cs="Arial"/>
+          <w:color w:val="24292E"/>
+          <w:highlight w:val="yellow"/>
+          <w:shd w:val="clear" w:color="auto" w:fill="FFFFFF"/>
+        </w:rPr>
+      </w:pPr>
+      <w:r>
+        <w:rPr>
+          <w:rFonts w:ascii="Arial" w:hAnsi="Arial" w:cs="Arial"/>
+          <w:color w:val="24292E"/>
+          <w:highlight w:val="yellow"/>
+          <w:shd w:val="clear" w:color="auto" w:fill="FFFFFF"/>
+        </w:rPr>
+        <w:t>* Python</w:t>
+      </w:r>
+    </w:p>
+    <w:p>
+      <w:pPr>
+        <w:rPr>
+          <w:rFonts w:ascii="Arial" w:hAnsi="Arial" w:cs="Arial"/>
+          <w:color w:val="24292E"/>
+          <w:highlight w:val="yellow"/>
+          <w:shd w:val="clear" w:color="auto" w:fill="FFFFFF"/>
+        </w:rPr>
+      </w:pPr>
+      <w:r>
+        <w:rPr>
+          <w:rFonts w:ascii="Arial" w:hAnsi="Arial" w:cs="Arial"/>
+          <w:color w:val="24292E"/>
+          <w:highlight w:val="yellow"/>
+          <w:shd w:val="clear" w:color="auto" w:fill="FFFFFF"/>
+        </w:rPr>
+        <w:t>* python extensie voor VSC</w:t>
+      </w:r>
+    </w:p>
+    <w:p>
+      <w:pPr>
+        <w:rPr>
+          <w:rFonts w:ascii="Arial" w:hAnsi="Arial" w:cs="Arial"/>
+          <w:color w:val="24292E"/>
+          <w:highlight w:val="yellow"/>
+          <w:shd w:val="clear" w:color="auto" w:fill="FFFFFF"/>
+        </w:rPr>
+      </w:pPr>
+      <w:r>
+        <w:rPr>
+          <w:rFonts w:ascii="Arial" w:hAnsi="Arial" w:cs="Arial"/>
+          <w:color w:val="24292E"/>
+          <w:highlight w:val="yellow"/>
+          <w:shd w:val="clear" w:color="auto" w:fill="FFFFFF"/>
+        </w:rPr>
+        <w:t>* jupyter extensie</w:t>
+      </w:r>
+    </w:p>
+    <w:p>
+      <w:pPr>
+        <w:rPr>
+          <w:rFonts w:ascii="Arial" w:hAnsi="Arial" w:cs="Arial"/>
+          <w:color w:val="24292E"/>
+          <w:highlight w:val="yellow"/>
+          <w:shd w:val="clear" w:color="auto" w:fill="FFFFFF"/>
+        </w:rPr>
+      </w:pPr>
+      <w:r>
+        <w:rPr>
+          <w:rFonts w:ascii="Arial" w:hAnsi="Arial" w:cs="Arial"/>
+          <w:color w:val="24292E"/>
+          <w:highlight w:val="yellow"/>
+          <w:shd w:val="clear" w:color="auto" w:fill="FFFFFF"/>
+        </w:rPr>
+        <w:t>* python kernel</w:t>
+      </w:r>
+    </w:p>
+    <w:p>
+      <w:pPr>
+        <w:rPr>
+          <w:rFonts w:ascii="Arial" w:hAnsi="Arial" w:cs="Arial"/>
+          <w:color w:val="24292E"/>
+          <w:highlight w:val="yellow"/>
+          <w:shd w:val="clear" w:color="auto" w:fill="FFFFFF"/>
+        </w:rPr>
+      </w:pPr>
+    </w:p>
+    <w:p>
+      <w:pPr>
+        <w:rPr>
+          <w:rFonts w:ascii="Arial" w:hAnsi="Arial" w:cs="Arial"/>
+          <w:color w:val="24292E"/>
+          <w:highlight w:val="yellow"/>
+          <w:shd w:val="clear" w:color="auto" w:fill="FFFFFF"/>
+        </w:rPr>
+      </w:pPr>
+      <w:r>
+        <w:rPr>
+          <w:rFonts w:ascii="Arial" w:hAnsi="Arial" w:cs="Arial"/>
+          <w:color w:val="24292E"/>
+          <w:highlight w:val="yellow"/>
+          <w:shd w:val="clear" w:color="auto" w:fill="FFFFFF"/>
+        </w:rPr>
+        <w:t>PO:</w:t>
+      </w:r>
+    </w:p>
+    <w:p>
+      <w:pPr>
+        <w:rPr>
+          <w:rFonts w:ascii="Arial" w:hAnsi="Arial" w:cs="Arial"/>
+          <w:color w:val="24292E"/>
+          <w:highlight w:val="yellow"/>
+          <w:shd w:val="clear" w:color="auto" w:fill="FFFFFF"/>
+        </w:rPr>
+      </w:pPr>
+      <w:r>
+        <w:rPr>
+          <w:rFonts w:ascii="Arial" w:hAnsi="Arial" w:cs="Arial"/>
+          <w:color w:val="24292E"/>
+          <w:highlight w:val="yellow"/>
+          <w:shd w:val="clear" w:color="auto" w:fill="FFFFFF"/>
+        </w:rPr>
+        <w:t xml:space="preserve">* </w:t>
+      </w:r>
+      <w:r>
+        <w:rPr>
+          <w:rFonts w:ascii="Arial" w:hAnsi="Arial" w:cs="Arial"/>
+          <w:color w:val="24292E"/>
+          <w:highlight w:val="yellow"/>
+          <w:shd w:val="clear" w:color="auto" w:fill="FFFFFF"/>
+        </w:rPr>
+        <w:t>Liveshare</w:t>
+      </w:r>
+      <w:r>
+        <w:rPr>
+          <w:rFonts w:ascii="Arial" w:hAnsi="Arial" w:cs="Arial"/>
+          <w:color w:val="24292E"/>
+          <w:highlight w:val="yellow"/>
+          <w:shd w:val="clear" w:color="auto" w:fill="FFFFFF"/>
+        </w:rPr>
+        <w:t xml:space="preserve"> installeren</w:t>
+      </w:r>
+    </w:p>
+    <w:p>
+      <w:pPr>
+        <w:rPr>
+          <w:rFonts w:ascii="Arial" w:hAnsi="Arial" w:cs="Arial"/>
+          <w:color w:val="24292E"/>
+          <w:highlight w:val="yellow"/>
+          <w:shd w:val="clear" w:color="auto" w:fill="FFFFFF"/>
+        </w:rPr>
+      </w:pPr>
+      <w:r>
+        <w:rPr>
+          <w:rFonts w:ascii="Arial" w:hAnsi="Arial" w:cs="Arial"/>
+          <w:color w:val="24292E"/>
+          <w:highlight w:val="yellow"/>
+          <w:shd w:val="clear" w:color="auto" w:fill="FFFFFF"/>
+        </w:rPr>
+        <w:t>* git</w:t>
+      </w:r>
+      <w:r>
+        <w:rPr>
+          <w:rFonts w:ascii="Arial" w:hAnsi="Arial" w:cs="Arial"/>
+          <w:color w:val="24292E"/>
+          <w:highlight w:val="yellow"/>
+          <w:shd w:val="clear" w:color="auto" w:fill="FFFFFF"/>
+        </w:rPr>
+        <w:t xml:space="preserve"> installeren</w:t>
+      </w:r>
+    </w:p>
+    <w:p>
+      <w:pPr>
+        <w:rPr>
+          <w:rFonts w:ascii="Arial" w:hAnsi="Arial" w:cs="Arial"/>
+          <w:color w:val="24292E"/>
+          <w:shd w:val="clear" w:color="auto" w:fill="FFFFFF"/>
+          <w:lang w:val="en-US"/>
+        </w:rPr>
+      </w:pPr>
+      <w:r>
+        <w:rPr>
+          <w:rFonts w:ascii="Arial" w:hAnsi="Arial" w:cs="Arial"/>
+          <w:color w:val="24292E"/>
+          <w:highlight w:val="yellow"/>
+          <w:shd w:val="clear" w:color="auto" w:fill="FFFFFF"/>
+          <w:lang w:val="en-US"/>
+        </w:rPr>
+        <w:t>HOW TO COMMIT GITHUB CHANGE</w:t>
       </w:r>
     </w:p>
     <w:sdt>
@@ -614,6 +851,7 @@
         <w:rPr>
           <w:rFonts w:ascii="Arial" w:hAnsi="Arial" w:cs="Arial"/>
         </w:rPr>
+        <w:lastRenderedPageBreak/>
         <w:t>Volg deze stappen om Visual Studio Code te downloaden en installeren:</w:t>
       </w:r>
     </w:p>

</xml_diff>